<commit_message>
heading added in the doc
</commit_message>
<xml_diff>
--- a/0. params ref and out modifiers/params ref and out modifiers.docx
+++ b/0. params ref and out modifiers/params ref and out modifiers.docx
@@ -3,6 +3,22 @@
 <w:document xmlns:wpc="http://schemas.microsoft.com/office/word/2010/wordprocessingCanvas" xmlns:cx="http://schemas.microsoft.com/office/drawing/2014/chartex" xmlns:cx1="http://schemas.microsoft.com/office/drawing/2015/9/8/chartex" xmlns:cx2="http://schemas.microsoft.com/office/drawing/2015/10/21/chartex" xmlns:cx3="http://schemas.microsoft.com/office/drawing/2016/5/9/chartex" xmlns:cx4="http://schemas.microsoft.com/office/drawing/2016/5/10/chartex" xmlns:cx5="http://schemas.microsoft.com/office/drawing/2016/5/11/chartex" xmlns:cx6="http://schemas.microsoft.com/office/drawing/2016/5/12/chartex" xmlns:cx7="http://schemas.microsoft.com/office/drawing/2016/5/13/chartex" xmlns:cx8="http://schemas.microsoft.com/office/drawing/2016/5/14/chartex" xmlns:mc="http://schemas.openxmlformats.org/markup-compatibility/2006" xmlns:aink="http://schemas.microsoft.com/office/drawing/2016/ink" xmlns:am3d="http://schemas.microsoft.com/office/drawing/2017/model3d" xmlns:o="urn:schemas-microsoft-com:office:office" xmlns:oel="http://schemas.microsoft.com/office/2019/extlst" xmlns:r="http://schemas.openxmlformats.org/officeDocument/2006/relationships" xmlns:m="http://schemas.openxmlformats.org/officeDocument/2006/math" xmlns:v="urn:schemas-microsoft-com:vml" xmlns:wp14="http://schemas.microsoft.com/office/word/2010/wordprocessingDrawing" xmlns:wp="http://schemas.openxmlformats.org/drawingml/2006/wordprocessingDrawing" xmlns:w10="urn:schemas-microsoft-com:office:word" xmlns:w="http://schemas.openxmlformats.org/wordprocessingml/2006/main" xmlns:w14="http://schemas.microsoft.com/office/word/2010/wordml" xmlns:w15="http://schemas.microsoft.com/office/word/2012/wordml" xmlns:w16cex="http://schemas.microsoft.com/office/word/2018/wordml/cex" xmlns:w16cid="http://schemas.microsoft.com/office/word/2016/wordml/cid" xmlns:w16="http://schemas.microsoft.com/office/word/2018/wordml" xmlns:w16du="http://schemas.microsoft.com/office/word/2023/wordml/word16du" xmlns:w16sdtdh="http://schemas.microsoft.com/office/word/2020/wordml/sdtdatahash" xmlns:w16sdtfl="http://schemas.microsoft.com/office/word/2024/wordml/sdtformatlock" xmlns:w16se="http://schemas.microsoft.com/office/word/2015/wordml/symex" xmlns:wpg="http://schemas.microsoft.com/office/word/2010/wordprocessingGroup" xmlns:wpi="http://schemas.microsoft.com/office/word/2010/wordprocessingInk" xmlns:wne="http://schemas.microsoft.com/office/word/2006/wordml" xmlns:wps="http://schemas.microsoft.com/office/word/2010/wordprocessingShape" mc:Ignorable="w14 w15 w16se w16cid w16 w16cex w16sdtdh w16sdtfl w16du wp14">
   <w:body>
     <w:p>
+      <w:pPr>
+        <w:jc w:val="center"/>
+        <w:rPr>
+          <w:b/>
+          <w:bCs/>
+        </w:rPr>
+      </w:pPr>
+      <w:r>
+        <w:rPr>
+          <w:b/>
+          <w:bCs/>
+        </w:rPr>
+        <w:t>params ref and out modifiers</w:t>
+      </w:r>
+    </w:p>
+    <w:p>
       <w:r>
         <w:t xml:space="preserve"> params ref and out modifiers</w:t>
       </w:r>
@@ -22,7 +38,15 @@
         <w:t>into</w:t>
       </w:r>
       <w:r>
-        <w:t xml:space="preserve"> modifiers fall into modifier category when we talk about the methods and we must already know what's what are the methods I'd like functions in structure language there are methods in C sharp</w:t>
+        <w:t xml:space="preserve"> modifiers fall into modifier category when we talk about the </w:t>
+      </w:r>
+      <w:proofErr w:type="gramStart"/>
+      <w:r>
+        <w:t>methods</w:t>
+      </w:r>
+      <w:proofErr w:type="gramEnd"/>
+      <w:r>
+        <w:t xml:space="preserve"> and we must already know what's what are the methods I'd like functions in structure language there are methods in C sharp</w:t>
       </w:r>
       <w:r>
         <w:t>.</w:t>
@@ -52,7 +76,10 @@
     <w:p/>
     <w:p>
       <w:r>
-        <w:t>Ref is used  when we want to pass a variable with its reference, I find it weird tbh. Since I guess it’s okay in the structured language but in OOp we have many other better way to do that. I am kinda sure we don’t need in our C# practice but good to know.</w:t>
+        <w:t>Ref is used  when we want to pass a variable with its reference, I find it weird tbh. Since I guess it’s okay in the structured language but in OOp we have many other better way to do that. I am kinda sure we don’t need in our C# practice but good to know</w:t>
+      </w:r>
+      <w:r>
+        <w:t>, since if someone has used it in our project already.</w:t>
       </w:r>
     </w:p>
     <w:p/>

</xml_diff>